<commit_message>
Update exercise with suggestions from Paul
</commit_message>
<xml_diff>
--- a/exercise.docx
+++ b/exercise.docx
@@ -32,7 +32,7 @@
         <w:pStyle w:val="BodyText"/>
       </w:pPr>
       <w:r>
-        <w:t xml:space="preserve">The ARIC study, which is run out of the Collaborative Studies Coordinating Center (CSCC), is beginning to collect data using the electronic medical record from hospitalizations. These data are collected by sending a spreadsheet with items requested to the hospitals’ data warehouses, and then receiving the extracted data back from the hospital in a delimited file. The data contain both structured data (e.g., weight) and notes from healthcare workers (e.g.,</w:t>
+        <w:t xml:space="preserve">The ARIC study, which is run out of the Collaborative Studies Coordinating Center (CSCC), is beginning to collect data using the electronic medical record from hospitalizations. These data are collected by sending a spreadsheet with items requested to the hospitals’ data warehouses, and then receiving the extracted data back from the hospital in a delimited text file. The data files contain both structured data (e.g., age and weight) and free-form notes from healthcare workers (e.g.,</w:t>
       </w:r>
       <w:r>
         <w:t xml:space="preserve"> </w:t>
@@ -47,7 +47,7 @@
         <w:t xml:space="preserve">”</w:t>
       </w:r>
       <w:r>
-        <w:t xml:space="preserve">). To extract data for analysis from these records, a specialized, non-CSCC team is needed with expertise in natural language processing, apart from the established team, procedures, and security privelages of CSCC employees. Thus, responsibilities for data management and analysis are split across two teams with unequal access to hardware, software, and knowledge of methodology.</w:t>
+        <w:t xml:space="preserve">). To retrieve the data for analysis from these records, a specialized, non-CSCC team is needed with expertise in natural language processing. The specialized team is apart from the established team, procedures, and security privelages of CSCC employees. Thus, responsibilities for data management and analysis are split across two teams with unequal access to hardware, software, and knowledge of methodology.</w:t>
       </w:r>
     </w:p>
     <w:p>
@@ -127,371 +127,6 @@
       </w:pPr>
       <w:r>
         <w:t xml:space="preserve">Data security</w:t>
-      </w:r>
-    </w:p>
-    <w:p>
-      <w:pPr>
-        <w:pStyle w:val="SourceCode"/>
-      </w:pPr>
-      <w:r>
-        <w:rPr>
-          <w:rStyle w:val="KeywordTok"/>
-        </w:rPr>
-        <w:t xml:space="preserve">library</w:t>
-      </w:r>
-      <w:r>
-        <w:rPr>
-          <w:rStyle w:val="NormalTok"/>
-        </w:rPr>
-        <w:t xml:space="preserve">(tidyverse)</w:t>
-      </w:r>
-      <w:r>
-        <w:br w:type="textWrapping"/>
-      </w:r>
-      <w:r>
-        <w:rPr>
-          <w:rStyle w:val="KeywordTok"/>
-        </w:rPr>
-        <w:t xml:space="preserve">set.seed</w:t>
-      </w:r>
-      <w:r>
-        <w:rPr>
-          <w:rStyle w:val="NormalTok"/>
-        </w:rPr>
-        <w:t xml:space="preserve">(</w:t>
-      </w:r>
-      <w:r>
-        <w:rPr>
-          <w:rStyle w:val="DecValTok"/>
-        </w:rPr>
-        <w:t xml:space="preserve">123</w:t>
-      </w:r>
-      <w:r>
-        <w:rPr>
-          <w:rStyle w:val="NormalTok"/>
-        </w:rPr>
-        <w:t xml:space="preserve">)</w:t>
-      </w:r>
-      <w:r>
-        <w:br w:type="textWrapping"/>
-      </w:r>
-      <w:r>
-        <w:rPr>
-          <w:rStyle w:val="KeywordTok"/>
-        </w:rPr>
-        <w:t xml:space="preserve">tibble</w:t>
-      </w:r>
-      <w:r>
-        <w:rPr>
-          <w:rStyle w:val="NormalTok"/>
-        </w:rPr>
-        <w:t xml:space="preserve">(</w:t>
-      </w:r>
-      <w:r>
-        <w:br w:type="textWrapping"/>
-      </w:r>
-      <w:r>
-        <w:rPr>
-          <w:rStyle w:val="NormalTok"/>
-        </w:rPr>
-        <w:t xml:space="preserve">  </w:t>
-      </w:r>
-      <w:r>
-        <w:rPr>
-          <w:rStyle w:val="DataTypeTok"/>
-        </w:rPr>
-        <w:t xml:space="preserve">group =</w:t>
-      </w:r>
-      <w:r>
-        <w:rPr>
-          <w:rStyle w:val="NormalTok"/>
-        </w:rPr>
-        <w:t xml:space="preserve"> </w:t>
-      </w:r>
-      <w:r>
-        <w:rPr>
-          <w:rStyle w:val="KeywordTok"/>
-        </w:rPr>
-        <w:t xml:space="preserve">seq</w:t>
-      </w:r>
-      <w:r>
-        <w:rPr>
-          <w:rStyle w:val="NormalTok"/>
-        </w:rPr>
-        <w:t xml:space="preserve">(</w:t>
-      </w:r>
-      <w:r>
-        <w:rPr>
-          <w:rStyle w:val="DecValTok"/>
-        </w:rPr>
-        <w:t xml:space="preserve">1</w:t>
-      </w:r>
-      <w:r>
-        <w:rPr>
-          <w:rStyle w:val="NormalTok"/>
-        </w:rPr>
-        <w:t xml:space="preserve">, </w:t>
-      </w:r>
-      <w:r>
-        <w:rPr>
-          <w:rStyle w:val="DecValTok"/>
-        </w:rPr>
-        <w:t xml:space="preserve">10</w:t>
-      </w:r>
-      <w:r>
-        <w:rPr>
-          <w:rStyle w:val="NormalTok"/>
-        </w:rPr>
-        <w:t xml:space="preserve">),</w:t>
-      </w:r>
-      <w:r>
-        <w:br w:type="textWrapping"/>
-      </w:r>
-      <w:r>
-        <w:rPr>
-          <w:rStyle w:val="NormalTok"/>
-        </w:rPr>
-        <w:t xml:space="preserve">  </w:t>
-      </w:r>
-      <w:r>
-        <w:rPr>
-          <w:rStyle w:val="DataTypeTok"/>
-        </w:rPr>
-        <w:t xml:space="preserve">item =</w:t>
-      </w:r>
-      <w:r>
-        <w:rPr>
-          <w:rStyle w:val="NormalTok"/>
-        </w:rPr>
-        <w:t xml:space="preserve"> </w:t>
-      </w:r>
-      <w:r>
-        <w:rPr>
-          <w:rStyle w:val="KeywordTok"/>
-        </w:rPr>
-        <w:t xml:space="preserve">sample</w:t>
-      </w:r>
-      <w:r>
-        <w:rPr>
-          <w:rStyle w:val="NormalTok"/>
-        </w:rPr>
-        <w:t xml:space="preserve">(</w:t>
-      </w:r>
-      <w:r>
-        <w:rPr>
-          <w:rStyle w:val="DataTypeTok"/>
-        </w:rPr>
-        <w:t xml:space="preserve">x =</w:t>
-      </w:r>
-      <w:r>
-        <w:rPr>
-          <w:rStyle w:val="NormalTok"/>
-        </w:rPr>
-        <w:t xml:space="preserve"> </w:t>
-      </w:r>
-      <w:r>
-        <w:rPr>
-          <w:rStyle w:val="KeywordTok"/>
-        </w:rPr>
-        <w:t xml:space="preserve">c</w:t>
-      </w:r>
-      <w:r>
-        <w:rPr>
-          <w:rStyle w:val="NormalTok"/>
-        </w:rPr>
-        <w:t xml:space="preserve">(</w:t>
-      </w:r>
-      <w:r>
-        <w:rPr>
-          <w:rStyle w:val="DecValTok"/>
-        </w:rPr>
-        <w:t xml:space="preserve">1</w:t>
-      </w:r>
-      <w:r>
-        <w:rPr>
-          <w:rStyle w:val="NormalTok"/>
-        </w:rPr>
-        <w:t xml:space="preserve">, </w:t>
-      </w:r>
-      <w:r>
-        <w:rPr>
-          <w:rStyle w:val="DecValTok"/>
-        </w:rPr>
-        <w:t xml:space="preserve">1</w:t>
-      </w:r>
-      <w:r>
-        <w:rPr>
-          <w:rStyle w:val="NormalTok"/>
-        </w:rPr>
-        <w:t xml:space="preserve">, </w:t>
-      </w:r>
-      <w:r>
-        <w:rPr>
-          <w:rStyle w:val="DecValTok"/>
-        </w:rPr>
-        <w:t xml:space="preserve">2</w:t>
-      </w:r>
-      <w:r>
-        <w:rPr>
-          <w:rStyle w:val="NormalTok"/>
-        </w:rPr>
-        <w:t xml:space="preserve">, </w:t>
-      </w:r>
-      <w:r>
-        <w:rPr>
-          <w:rStyle w:val="DecValTok"/>
-        </w:rPr>
-        <w:t xml:space="preserve">2</w:t>
-      </w:r>
-      <w:r>
-        <w:rPr>
-          <w:rStyle w:val="NormalTok"/>
-        </w:rPr>
-        <w:t xml:space="preserve">, </w:t>
-      </w:r>
-      <w:r>
-        <w:rPr>
-          <w:rStyle w:val="DecValTok"/>
-        </w:rPr>
-        <w:t xml:space="preserve">3</w:t>
-      </w:r>
-      <w:r>
-        <w:rPr>
-          <w:rStyle w:val="NormalTok"/>
-        </w:rPr>
-        <w:t xml:space="preserve">, </w:t>
-      </w:r>
-      <w:r>
-        <w:rPr>
-          <w:rStyle w:val="DecValTok"/>
-        </w:rPr>
-        <w:t xml:space="preserve">3</w:t>
-      </w:r>
-      <w:r>
-        <w:rPr>
-          <w:rStyle w:val="NormalTok"/>
-        </w:rPr>
-        <w:t xml:space="preserve">, </w:t>
-      </w:r>
-      <w:r>
-        <w:rPr>
-          <w:rStyle w:val="DecValTok"/>
-        </w:rPr>
-        <w:t xml:space="preserve">4</w:t>
-      </w:r>
-      <w:r>
-        <w:rPr>
-          <w:rStyle w:val="NormalTok"/>
-        </w:rPr>
-        <w:t xml:space="preserve">, </w:t>
-      </w:r>
-      <w:r>
-        <w:rPr>
-          <w:rStyle w:val="DecValTok"/>
-        </w:rPr>
-        <w:t xml:space="preserve">4</w:t>
-      </w:r>
-      <w:r>
-        <w:rPr>
-          <w:rStyle w:val="NormalTok"/>
-        </w:rPr>
-        <w:t xml:space="preserve">, </w:t>
-      </w:r>
-      <w:r>
-        <w:rPr>
-          <w:rStyle w:val="DecValTok"/>
-        </w:rPr>
-        <w:t xml:space="preserve">5</w:t>
-      </w:r>
-      <w:r>
-        <w:rPr>
-          <w:rStyle w:val="NormalTok"/>
-        </w:rPr>
-        <w:t xml:space="preserve">, </w:t>
-      </w:r>
-      <w:r>
-        <w:rPr>
-          <w:rStyle w:val="DecValTok"/>
-        </w:rPr>
-        <w:t xml:space="preserve">5</w:t>
-      </w:r>
-      <w:r>
-        <w:rPr>
-          <w:rStyle w:val="NormalTok"/>
-        </w:rPr>
-        <w:t xml:space="preserve">), </w:t>
-      </w:r>
-      <w:r>
-        <w:rPr>
-          <w:rStyle w:val="DataTypeTok"/>
-        </w:rPr>
-        <w:t xml:space="preserve">size =</w:t>
-      </w:r>
-      <w:r>
-        <w:rPr>
-          <w:rStyle w:val="NormalTok"/>
-        </w:rPr>
-        <w:t xml:space="preserve"> </w:t>
-      </w:r>
-      <w:r>
-        <w:rPr>
-          <w:rStyle w:val="DecValTok"/>
-        </w:rPr>
-        <w:t xml:space="preserve">10</w:t>
-      </w:r>
-      <w:r>
-        <w:rPr>
-          <w:rStyle w:val="NormalTok"/>
-        </w:rPr>
-        <w:t xml:space="preserve">)</w:t>
-      </w:r>
-      <w:r>
-        <w:br w:type="textWrapping"/>
-      </w:r>
-      <w:r>
-        <w:rPr>
-          <w:rStyle w:val="NormalTok"/>
-        </w:rPr>
-        <w:t xml:space="preserve">) </w:t>
-      </w:r>
-      <w:r>
-        <w:rPr>
-          <w:rStyle w:val="OperatorTok"/>
-        </w:rPr>
-        <w:t xml:space="preserve">%&gt;%</w:t>
-      </w:r>
-      <w:r>
-        <w:br w:type="textWrapping"/>
-      </w:r>
-      <w:r>
-        <w:rPr>
-          <w:rStyle w:val="StringTok"/>
-        </w:rPr>
-        <w:t xml:space="preserve">  </w:t>
-      </w:r>
-      <w:r>
-        <w:rPr>
-          <w:rStyle w:val="NormalTok"/>
-        </w:rPr>
-        <w:t xml:space="preserve">knitr</w:t>
-      </w:r>
-      <w:r>
-        <w:rPr>
-          <w:rStyle w:val="OperatorTok"/>
-        </w:rPr>
-        <w:t xml:space="preserve">::</w:t>
-      </w:r>
-      <w:r>
-        <w:rPr>
-          <w:rStyle w:val="KeywordTok"/>
-        </w:rPr>
-        <w:t xml:space="preserve">kable</w:t>
-      </w:r>
-      <w:r>
-        <w:rPr>
-          <w:rStyle w:val="NormalTok"/>
-        </w:rPr>
-        <w:t xml:space="preserve">()</w:t>
       </w:r>
     </w:p>
     <w:tbl>

</xml_diff>